<commit_message>
i addded my own part to this report
</commit_message>
<xml_diff>
--- a/WeeklyProgressReportTemplate.docx
+++ b/WeeklyProgressReportTemplate.docx
@@ -1,6 +1,6 @@
 
 <file path=word/document.xml><?xml version="1.0" encoding="utf-8"?>
-<w:document xmlns:wpc="http://schemas.microsoft.com/office/word/2010/wordprocessingCanvas" xmlns:cx="http://schemas.microsoft.com/office/drawing/2014/chartex" xmlns:cx1="http://schemas.microsoft.com/office/drawing/2015/9/8/chartex" xmlns:mc="http://schemas.openxmlformats.org/markup-compatibility/2006" xmlns:o="urn:schemas-microsoft-com:office:office" xmlns:r="http://schemas.openxmlformats.org/officeDocument/2006/relationships" xmlns:m="http://schemas.openxmlformats.org/officeDocument/2006/math" xmlns:v="urn:schemas-microsoft-com:vml" xmlns:wp14="http://schemas.microsoft.com/office/word/2010/wordprocessingDrawing" xmlns:wp="http://schemas.openxmlformats.org/drawingml/2006/wordprocessingDrawing" xmlns:w10="urn:schemas-microsoft-com:office:word" xmlns:w="http://schemas.openxmlformats.org/wordprocessingml/2006/main" xmlns:w14="http://schemas.microsoft.com/office/word/2010/wordml" xmlns:w15="http://schemas.microsoft.com/office/word/2012/wordml" xmlns:w16se="http://schemas.microsoft.com/office/word/2015/wordml/symex" xmlns:wpg="http://schemas.microsoft.com/office/word/2010/wordprocessingGroup" xmlns:wpi="http://schemas.microsoft.com/office/word/2010/wordprocessingInk" xmlns:wne="http://schemas.microsoft.com/office/word/2006/wordml" xmlns:wps="http://schemas.microsoft.com/office/word/2010/wordprocessingShape" mc:Ignorable="w14 w15 w16se wp14">
+<w:document xmlns:wpc="http://schemas.microsoft.com/office/word/2010/wordprocessingCanvas" xmlns:cx="http://schemas.microsoft.com/office/drawing/2014/chartex" xmlns:cx1="http://schemas.microsoft.com/office/drawing/2015/9/8/chartex" xmlns:cx2="http://schemas.microsoft.com/office/drawing/2015/10/21/chartex" xmlns:cx3="http://schemas.microsoft.com/office/drawing/2016/5/9/chartex" xmlns:cx4="http://schemas.microsoft.com/office/drawing/2016/5/10/chartex" xmlns:cx5="http://schemas.microsoft.com/office/drawing/2016/5/11/chartex" xmlns:cx6="http://schemas.microsoft.com/office/drawing/2016/5/12/chartex" xmlns:cx7="http://schemas.microsoft.com/office/drawing/2016/5/13/chartex" xmlns:cx8="http://schemas.microsoft.com/office/drawing/2016/5/14/chartex" xmlns:mc="http://schemas.openxmlformats.org/markup-compatibility/2006" xmlns:aink="http://schemas.microsoft.com/office/drawing/2016/ink" xmlns:am3d="http://schemas.microsoft.com/office/drawing/2017/model3d" xmlns:o="urn:schemas-microsoft-com:office:office" xmlns:r="http://schemas.openxmlformats.org/officeDocument/2006/relationships" xmlns:m="http://schemas.openxmlformats.org/officeDocument/2006/math" xmlns:v="urn:schemas-microsoft-com:vml" xmlns:wp14="http://schemas.microsoft.com/office/word/2010/wordprocessingDrawing" xmlns:wp="http://schemas.openxmlformats.org/drawingml/2006/wordprocessingDrawing" xmlns:w10="urn:schemas-microsoft-com:office:word" xmlns:w="http://schemas.openxmlformats.org/wordprocessingml/2006/main" xmlns:w14="http://schemas.microsoft.com/office/word/2010/wordml" xmlns:w15="http://schemas.microsoft.com/office/word/2012/wordml" xmlns:w16cid="http://schemas.microsoft.com/office/word/2016/wordml/cid" xmlns:w16se="http://schemas.microsoft.com/office/word/2015/wordml/symex" xmlns:wpg="http://schemas.microsoft.com/office/word/2010/wordprocessingGroup" xmlns:wpi="http://schemas.microsoft.com/office/word/2010/wordprocessingInk" xmlns:wne="http://schemas.microsoft.com/office/word/2006/wordml" xmlns:wps="http://schemas.microsoft.com/office/word/2010/wordprocessingShape" mc:Ignorable="w14 w15 w16se w16cid wp14">
   <w:body>
     <w:p>
       <w:sdt>
@@ -91,7 +91,7 @@
               </mc:Choice>
               <mc:Fallback>
                 <w:pict>
-                  <v:roundrect w14:anchorId="0D4A2737" id="AutoShape 622" o:spid="_x0000_s1026" style="position:absolute;margin-left:0;margin-top:0;width:561.35pt;height:742.95pt;z-index:251662336;visibility:visible;mso-wrap-style:square;mso-width-percent:920;mso-height-percent:940;mso-wrap-distance-left:9pt;mso-wrap-distance-top:0;mso-wrap-distance-right:9pt;mso-wrap-distance-bottom:0;mso-position-horizontal:center;mso-position-horizontal-relative:page;mso-position-vertical:center;mso-position-vertical-relative:page;mso-width-percent:920;mso-height-percent:940;mso-width-relative:page;mso-height-relative:page;v-text-anchor:top" arcsize="2269f" o:gfxdata="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" o:allowincell="f" filled="f" fillcolor="black">
+                  <v:roundrect w14:anchorId="0A38E183" id="AutoShape 622" o:spid="_x0000_s1026" style="position:absolute;margin-left:0;margin-top:0;width:561.35pt;height:742.95pt;z-index:251662336;visibility:visible;mso-wrap-style:square;mso-width-percent:920;mso-height-percent:940;mso-wrap-distance-left:9pt;mso-wrap-distance-top:0;mso-wrap-distance-right:9pt;mso-wrap-distance-bottom:0;mso-position-horizontal:center;mso-position-horizontal-relative:page;mso-position-vertical:center;mso-position-vertical-relative:page;mso-width-percent:920;mso-height-percent:940;mso-width-relative:page;mso-height-relative:page;v-text-anchor:top" arcsize="2269f" o:gfxdata="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" o:allowincell="f" filled="f" fillcolor="black">
                     <w10:wrap anchorx="page" anchory="page"/>
                   </v:roundrect>
                 </w:pict>
@@ -252,6 +252,7 @@
                                         </w:sdtPr>
                                         <w:sdtEndPr/>
                                         <w:sdtContent>
+                                          <w:proofErr w:type="spellStart"/>
                                           <w:r>
                                             <w:rPr>
                                               <w:rFonts w:asciiTheme="majorHAnsi" w:eastAsiaTheme="majorEastAsia" w:hAnsiTheme="majorHAnsi" w:cstheme="majorBidi"/>
@@ -260,7 +261,40 @@
                                               <w:szCs w:val="72"/>
                                               <w:lang w:val="tr-TR"/>
                                             </w:rPr>
-                                            <w:t>Weekly Progress Report</w:t>
+                                            <w:t>Weekly</w:t>
+                                          </w:r>
+                                          <w:proofErr w:type="spellEnd"/>
+                                          <w:r>
+                                            <w:rPr>
+                                              <w:rFonts w:asciiTheme="majorHAnsi" w:eastAsiaTheme="majorEastAsia" w:hAnsiTheme="majorHAnsi" w:cstheme="majorBidi"/>
+                                              <w:color w:val="FFFFFF" w:themeColor="background1"/>
+                                              <w:sz w:val="72"/>
+                                              <w:szCs w:val="72"/>
+                                              <w:lang w:val="tr-TR"/>
+                                            </w:rPr>
+                                            <w:t xml:space="preserve"> </w:t>
+                                          </w:r>
+                                          <w:proofErr w:type="spellStart"/>
+                                          <w:r>
+                                            <w:rPr>
+                                              <w:rFonts w:asciiTheme="majorHAnsi" w:eastAsiaTheme="majorEastAsia" w:hAnsiTheme="majorHAnsi" w:cstheme="majorBidi"/>
+                                              <w:color w:val="FFFFFF" w:themeColor="background1"/>
+                                              <w:sz w:val="72"/>
+                                              <w:szCs w:val="72"/>
+                                              <w:lang w:val="tr-TR"/>
+                                            </w:rPr>
+                                            <w:t>Progress</w:t>
+                                          </w:r>
+                                          <w:proofErr w:type="spellEnd"/>
+                                          <w:r>
+                                            <w:rPr>
+                                              <w:rFonts w:asciiTheme="majorHAnsi" w:eastAsiaTheme="majorEastAsia" w:hAnsiTheme="majorHAnsi" w:cstheme="majorBidi"/>
+                                              <w:color w:val="FFFFFF" w:themeColor="background1"/>
+                                              <w:sz w:val="72"/>
+                                              <w:szCs w:val="72"/>
+                                              <w:lang w:val="tr-TR"/>
+                                            </w:rPr>
+                                            <w:t xml:space="preserve"> Report</w:t>
                                           </w:r>
                                         </w:sdtContent>
                                       </w:sdt>
@@ -331,6 +365,7 @@
                                         </w:sdtPr>
                                         <w:sdtEndPr/>
                                         <w:sdtContent>
+                                          <w:proofErr w:type="spellStart"/>
                                           <w:r>
                                             <w:rPr>
                                               <w:rFonts w:ascii="Times New Roman" w:hAnsi="Times New Roman"/>
@@ -338,7 +373,17 @@
                                               <w:szCs w:val="36"/>
                                               <w:lang w:val="tr-TR"/>
                                             </w:rPr>
-                                            <w:t xml:space="preserve">Company </w:t>
+                                            <w:t>Company</w:t>
+                                          </w:r>
+                                          <w:proofErr w:type="spellEnd"/>
+                                          <w:r>
+                                            <w:rPr>
+                                              <w:rFonts w:ascii="Times New Roman" w:hAnsi="Times New Roman"/>
+                                              <w:sz w:val="36"/>
+                                              <w:szCs w:val="36"/>
+                                              <w:lang w:val="tr-TR"/>
+                                            </w:rPr>
+                                            <w:t xml:space="preserve"> </w:t>
                                           </w:r>
                                           <w:r>
                                             <w:rPr>
@@ -347,8 +392,19 @@
                                               <w:szCs w:val="36"/>
                                               <w:lang w:val="tr-TR"/>
                                             </w:rPr>
-                                            <w:t>X-Cali</w:t>
+                                            <w:t>X-</w:t>
                                           </w:r>
+                                          <w:proofErr w:type="spellStart"/>
+                                          <w:r>
+                                            <w:rPr>
+                                              <w:rFonts w:ascii="Times New Roman" w:hAnsi="Times New Roman"/>
+                                              <w:sz w:val="36"/>
+                                              <w:szCs w:val="36"/>
+                                              <w:lang w:val="tr-TR"/>
+                                            </w:rPr>
+                                            <w:t>Cali</w:t>
+                                          </w:r>
+                                          <w:proofErr w:type="spellEnd"/>
                                         </w:sdtContent>
                                       </w:sdt>
                                     </w:p>
@@ -460,6 +516,7 @@
                                   </w:sdtPr>
                                   <w:sdtEndPr/>
                                   <w:sdtContent>
+                                    <w:proofErr w:type="spellStart"/>
                                     <w:r>
                                       <w:rPr>
                                         <w:rFonts w:asciiTheme="majorHAnsi" w:eastAsiaTheme="majorEastAsia" w:hAnsiTheme="majorHAnsi" w:cstheme="majorBidi"/>
@@ -468,7 +525,40 @@
                                         <w:szCs w:val="72"/>
                                         <w:lang w:val="tr-TR"/>
                                       </w:rPr>
-                                      <w:t>Weekly Progress Report</w:t>
+                                      <w:t>Weekly</w:t>
+                                    </w:r>
+                                    <w:proofErr w:type="spellEnd"/>
+                                    <w:r>
+                                      <w:rPr>
+                                        <w:rFonts w:asciiTheme="majorHAnsi" w:eastAsiaTheme="majorEastAsia" w:hAnsiTheme="majorHAnsi" w:cstheme="majorBidi"/>
+                                        <w:color w:val="FFFFFF" w:themeColor="background1"/>
+                                        <w:sz w:val="72"/>
+                                        <w:szCs w:val="72"/>
+                                        <w:lang w:val="tr-TR"/>
+                                      </w:rPr>
+                                      <w:t xml:space="preserve"> </w:t>
+                                    </w:r>
+                                    <w:proofErr w:type="spellStart"/>
+                                    <w:r>
+                                      <w:rPr>
+                                        <w:rFonts w:asciiTheme="majorHAnsi" w:eastAsiaTheme="majorEastAsia" w:hAnsiTheme="majorHAnsi" w:cstheme="majorBidi"/>
+                                        <w:color w:val="FFFFFF" w:themeColor="background1"/>
+                                        <w:sz w:val="72"/>
+                                        <w:szCs w:val="72"/>
+                                        <w:lang w:val="tr-TR"/>
+                                      </w:rPr>
+                                      <w:t>Progress</w:t>
+                                    </w:r>
+                                    <w:proofErr w:type="spellEnd"/>
+                                    <w:r>
+                                      <w:rPr>
+                                        <w:rFonts w:asciiTheme="majorHAnsi" w:eastAsiaTheme="majorEastAsia" w:hAnsiTheme="majorHAnsi" w:cstheme="majorBidi"/>
+                                        <w:color w:val="FFFFFF" w:themeColor="background1"/>
+                                        <w:sz w:val="72"/>
+                                        <w:szCs w:val="72"/>
+                                        <w:lang w:val="tr-TR"/>
+                                      </w:rPr>
+                                      <w:t xml:space="preserve"> Report</w:t>
                                     </w:r>
                                   </w:sdtContent>
                                 </w:sdt>
@@ -539,6 +629,7 @@
                                   </w:sdtPr>
                                   <w:sdtEndPr/>
                                   <w:sdtContent>
+                                    <w:proofErr w:type="spellStart"/>
                                     <w:r>
                                       <w:rPr>
                                         <w:rFonts w:ascii="Times New Roman" w:hAnsi="Times New Roman"/>
@@ -546,7 +637,17 @@
                                         <w:szCs w:val="36"/>
                                         <w:lang w:val="tr-TR"/>
                                       </w:rPr>
-                                      <w:t xml:space="preserve">Company </w:t>
+                                      <w:t>Company</w:t>
+                                    </w:r>
+                                    <w:proofErr w:type="spellEnd"/>
+                                    <w:r>
+                                      <w:rPr>
+                                        <w:rFonts w:ascii="Times New Roman" w:hAnsi="Times New Roman"/>
+                                        <w:sz w:val="36"/>
+                                        <w:szCs w:val="36"/>
+                                        <w:lang w:val="tr-TR"/>
+                                      </w:rPr>
+                                      <w:t xml:space="preserve"> </w:t>
                                     </w:r>
                                     <w:r>
                                       <w:rPr>
@@ -555,8 +656,19 @@
                                         <w:szCs w:val="36"/>
                                         <w:lang w:val="tr-TR"/>
                                       </w:rPr>
-                                      <w:t>X-Cali</w:t>
+                                      <w:t>X-</w:t>
                                     </w:r>
+                                    <w:proofErr w:type="spellStart"/>
+                                    <w:r>
+                                      <w:rPr>
+                                        <w:rFonts w:ascii="Times New Roman" w:hAnsi="Times New Roman"/>
+                                        <w:sz w:val="36"/>
+                                        <w:szCs w:val="36"/>
+                                        <w:lang w:val="tr-TR"/>
+                                      </w:rPr>
+                                      <w:t>Cali</w:t>
+                                    </w:r>
+                                    <w:proofErr w:type="spellEnd"/>
                                   </w:sdtContent>
                                 </w:sdt>
                               </w:p>
@@ -885,12 +997,37 @@
         </w:sdtPr>
         <w:sdtEndPr/>
         <w:sdtContent>
+          <w:proofErr w:type="spellStart"/>
           <w:r>
             <w:rPr>
               <w:smallCaps w:val="0"/>
               <w:lang w:val="tr-TR"/>
             </w:rPr>
-            <w:t>Weekly Progress Report</w:t>
+            <w:t>Weekly</w:t>
+          </w:r>
+          <w:proofErr w:type="spellEnd"/>
+          <w:r>
+            <w:rPr>
+              <w:smallCaps w:val="0"/>
+              <w:lang w:val="tr-TR"/>
+            </w:rPr>
+            <w:t xml:space="preserve"> </w:t>
+          </w:r>
+          <w:proofErr w:type="spellStart"/>
+          <w:r>
+            <w:rPr>
+              <w:smallCaps w:val="0"/>
+              <w:lang w:val="tr-TR"/>
+            </w:rPr>
+            <w:t>Progress</w:t>
+          </w:r>
+          <w:proofErr w:type="spellEnd"/>
+          <w:r>
+            <w:rPr>
+              <w:smallCaps w:val="0"/>
+              <w:lang w:val="tr-TR"/>
+            </w:rPr>
+            <w:t xml:space="preserve"> Report</w:t>
           </w:r>
         </w:sdtContent>
       </w:sdt>
@@ -959,11 +1096,19 @@
               </w:rPr>
               <w:t xml:space="preserve">Staff Name: </w:t>
             </w:r>
-            <w:r>
-              <w:rPr>
-                <w:b/>
-              </w:rPr>
-              <w:t xml:space="preserve">Oytun </w:t>
+            <w:proofErr w:type="spellStart"/>
+            <w:r>
+              <w:rPr>
+                <w:b/>
+              </w:rPr>
+              <w:t>Oytun</w:t>
+            </w:r>
+            <w:proofErr w:type="spellEnd"/>
+            <w:r>
+              <w:rPr>
+                <w:b/>
+              </w:rPr>
+              <w:t xml:space="preserve"> </w:t>
             </w:r>
             <w:r>
               <w:rPr>
@@ -1237,12 +1382,37 @@
         </w:sdtPr>
         <w:sdtEndPr/>
         <w:sdtContent>
+          <w:proofErr w:type="spellStart"/>
           <w:r>
             <w:rPr>
               <w:smallCaps w:val="0"/>
               <w:lang w:val="tr-TR"/>
             </w:rPr>
-            <w:t>Weekly Progress Report</w:t>
+            <w:t>Weekly</w:t>
+          </w:r>
+          <w:proofErr w:type="spellEnd"/>
+          <w:r>
+            <w:rPr>
+              <w:smallCaps w:val="0"/>
+              <w:lang w:val="tr-TR"/>
+            </w:rPr>
+            <w:t xml:space="preserve"> </w:t>
+          </w:r>
+          <w:proofErr w:type="spellStart"/>
+          <w:r>
+            <w:rPr>
+              <w:smallCaps w:val="0"/>
+              <w:lang w:val="tr-TR"/>
+            </w:rPr>
+            <w:t>Progress</w:t>
+          </w:r>
+          <w:proofErr w:type="spellEnd"/>
+          <w:r>
+            <w:rPr>
+              <w:smallCaps w:val="0"/>
+              <w:lang w:val="tr-TR"/>
+            </w:rPr>
+            <w:t xml:space="preserve"> Report</w:t>
           </w:r>
         </w:sdtContent>
       </w:sdt>
@@ -1311,11 +1481,33 @@
               </w:rPr>
               <w:t xml:space="preserve">Staff Name: </w:t>
             </w:r>
-            <w:r>
-              <w:rPr>
-                <w:b/>
-              </w:rPr>
-              <w:t>Göksenin Hande BAYAZIT</w:t>
+            <w:proofErr w:type="spellStart"/>
+            <w:r>
+              <w:rPr>
+                <w:b/>
+              </w:rPr>
+              <w:t>Göksenin</w:t>
+            </w:r>
+            <w:proofErr w:type="spellEnd"/>
+            <w:r>
+              <w:rPr>
+                <w:b/>
+              </w:rPr>
+              <w:t xml:space="preserve"> </w:t>
+            </w:r>
+            <w:proofErr w:type="spellStart"/>
+            <w:r>
+              <w:rPr>
+                <w:b/>
+              </w:rPr>
+              <w:t>Hande</w:t>
+            </w:r>
+            <w:proofErr w:type="spellEnd"/>
+            <w:r>
+              <w:rPr>
+                <w:b/>
+              </w:rPr>
+              <w:t xml:space="preserve"> BAYAZIT</w:t>
             </w:r>
           </w:p>
         </w:tc>
@@ -1577,12 +1769,37 @@
         </w:sdtPr>
         <w:sdtEndPr/>
         <w:sdtContent>
+          <w:proofErr w:type="spellStart"/>
           <w:r>
             <w:rPr>
               <w:smallCaps w:val="0"/>
               <w:lang w:val="tr-TR"/>
             </w:rPr>
-            <w:t>Weekly Progress Report</w:t>
+            <w:t>Weekly</w:t>
+          </w:r>
+          <w:proofErr w:type="spellEnd"/>
+          <w:r>
+            <w:rPr>
+              <w:smallCaps w:val="0"/>
+              <w:lang w:val="tr-TR"/>
+            </w:rPr>
+            <w:t xml:space="preserve"> </w:t>
+          </w:r>
+          <w:proofErr w:type="spellStart"/>
+          <w:r>
+            <w:rPr>
+              <w:smallCaps w:val="0"/>
+              <w:lang w:val="tr-TR"/>
+            </w:rPr>
+            <w:t>Progress</w:t>
+          </w:r>
+          <w:proofErr w:type="spellEnd"/>
+          <w:r>
+            <w:rPr>
+              <w:smallCaps w:val="0"/>
+              <w:lang w:val="tr-TR"/>
+            </w:rPr>
+            <w:t xml:space="preserve"> Report</w:t>
           </w:r>
         </w:sdtContent>
       </w:sdt>
@@ -1917,12 +2134,37 @@
         </w:sdtPr>
         <w:sdtEndPr/>
         <w:sdtContent>
+          <w:proofErr w:type="spellStart"/>
           <w:r>
             <w:rPr>
               <w:smallCaps w:val="0"/>
               <w:lang w:val="tr-TR"/>
             </w:rPr>
-            <w:t>Weekly Progress Report</w:t>
+            <w:t>Weekly</w:t>
+          </w:r>
+          <w:proofErr w:type="spellEnd"/>
+          <w:r>
+            <w:rPr>
+              <w:smallCaps w:val="0"/>
+              <w:lang w:val="tr-TR"/>
+            </w:rPr>
+            <w:t xml:space="preserve"> </w:t>
+          </w:r>
+          <w:proofErr w:type="spellStart"/>
+          <w:r>
+            <w:rPr>
+              <w:smallCaps w:val="0"/>
+              <w:lang w:val="tr-TR"/>
+            </w:rPr>
+            <w:t>Progress</w:t>
+          </w:r>
+          <w:proofErr w:type="spellEnd"/>
+          <w:r>
+            <w:rPr>
+              <w:smallCaps w:val="0"/>
+              <w:lang w:val="tr-TR"/>
+            </w:rPr>
+            <w:t xml:space="preserve"> Report</w:t>
           </w:r>
         </w:sdtContent>
       </w:sdt>
@@ -2315,10 +2557,22 @@
               <w:rPr>
                 <w:b/>
               </w:rPr>
-              <w:t>At that week, we are going to submit our proposal report. Thus, an excessive research and an efficient debate are required in order to end up with an optimum result.</w:t>
-            </w:r>
-            <w:bookmarkStart w:id="0" w:name="_GoBack"/>
-            <w:bookmarkEnd w:id="0"/>
+              <w:t xml:space="preserve">At that week, we are going to submit our proposal report. Thus, an excessive research and an efficient debate are required </w:t>
+            </w:r>
+            <w:proofErr w:type="gramStart"/>
+            <w:r>
+              <w:rPr>
+                <w:b/>
+              </w:rPr>
+              <w:t>in order to</w:t>
+            </w:r>
+            <w:proofErr w:type="gramEnd"/>
+            <w:r>
+              <w:rPr>
+                <w:b/>
+              </w:rPr>
+              <w:t xml:space="preserve"> end up with an optimum result.</w:t>
+            </w:r>
           </w:p>
         </w:tc>
       </w:tr>
@@ -2347,12 +2601,37 @@
         </w:sdtPr>
         <w:sdtEndPr/>
         <w:sdtContent>
+          <w:proofErr w:type="spellStart"/>
           <w:r>
             <w:rPr>
               <w:smallCaps w:val="0"/>
               <w:lang w:val="tr-TR"/>
             </w:rPr>
-            <w:t>Weekly Progress Report</w:t>
+            <w:t>Weekly</w:t>
+          </w:r>
+          <w:proofErr w:type="spellEnd"/>
+          <w:r>
+            <w:rPr>
+              <w:smallCaps w:val="0"/>
+              <w:lang w:val="tr-TR"/>
+            </w:rPr>
+            <w:t xml:space="preserve"> </w:t>
+          </w:r>
+          <w:proofErr w:type="spellStart"/>
+          <w:r>
+            <w:rPr>
+              <w:smallCaps w:val="0"/>
+              <w:lang w:val="tr-TR"/>
+            </w:rPr>
+            <w:t>Progress</w:t>
+          </w:r>
+          <w:proofErr w:type="spellEnd"/>
+          <w:r>
+            <w:rPr>
+              <w:smallCaps w:val="0"/>
+              <w:lang w:val="tr-TR"/>
+            </w:rPr>
+            <w:t xml:space="preserve"> Report</w:t>
           </w:r>
         </w:sdtContent>
       </w:sdt>
@@ -2463,6 +2742,265 @@
                 <w:b/>
               </w:rPr>
             </w:pPr>
+            <w:r>
+              <w:rPr>
+                <w:b/>
+              </w:rPr>
+              <w:t xml:space="preserve">This week, I have considered all possible projects and conducted some research to understand how one can construct such a project and </w:t>
+            </w:r>
+            <w:r>
+              <w:rPr>
+                <w:b/>
+              </w:rPr>
+              <w:t xml:space="preserve">satisfy its </w:t>
+            </w:r>
+            <w:r>
+              <w:rPr>
+                <w:b/>
+              </w:rPr>
+              <w:t>requirements such as image processing, software utilization, mechanical parts etc. I created a GitHub account</w:t>
+            </w:r>
+            <w:r>
+              <w:rPr>
+                <w:b/>
+              </w:rPr>
+              <w:t xml:space="preserve"> as our advisor, Ali </w:t>
+            </w:r>
+            <w:proofErr w:type="spellStart"/>
+            <w:r>
+              <w:rPr>
+                <w:b/>
+              </w:rPr>
+              <w:t>Özgür</w:t>
+            </w:r>
+            <w:proofErr w:type="spellEnd"/>
+            <w:r>
+              <w:rPr>
+                <w:b/>
+              </w:rPr>
+              <w:t xml:space="preserve"> </w:t>
+            </w:r>
+            <w:proofErr w:type="spellStart"/>
+            <w:r>
+              <w:rPr>
+                <w:b/>
+              </w:rPr>
+              <w:t>Yılmaz</w:t>
+            </w:r>
+            <w:proofErr w:type="spellEnd"/>
+            <w:r>
+              <w:rPr>
+                <w:b/>
+              </w:rPr>
+              <w:t>, asked</w:t>
+            </w:r>
+            <w:r>
+              <w:rPr>
+                <w:b/>
+              </w:rPr>
+              <w:t xml:space="preserve"> and learnt how to use it </w:t>
+            </w:r>
+            <w:proofErr w:type="gramStart"/>
+            <w:r>
+              <w:rPr>
+                <w:b/>
+              </w:rPr>
+              <w:t>in order to</w:t>
+            </w:r>
+            <w:proofErr w:type="gramEnd"/>
+            <w:r>
+              <w:rPr>
+                <w:b/>
+              </w:rPr>
+              <w:t xml:space="preserve"> cooperate with my </w:t>
+            </w:r>
+            <w:r>
+              <w:rPr>
+                <w:b/>
+              </w:rPr>
+              <w:t>teammates</w:t>
+            </w:r>
+            <w:r>
+              <w:rPr>
+                <w:b/>
+              </w:rPr>
+              <w:t xml:space="preserve">.  </w:t>
+            </w:r>
+            <w:r>
+              <w:rPr>
+                <w:b/>
+              </w:rPr>
+              <w:t xml:space="preserve">I </w:t>
+            </w:r>
+            <w:r>
+              <w:rPr>
+                <w:b/>
+              </w:rPr>
+              <w:t xml:space="preserve">added some columns </w:t>
+            </w:r>
+            <w:r>
+              <w:rPr>
+                <w:b/>
+              </w:rPr>
+              <w:t>and wrote the functions tha</w:t>
+            </w:r>
+            <w:r>
+              <w:rPr>
+                <w:b/>
+              </w:rPr>
+              <w:t xml:space="preserve">t shows the final grade and </w:t>
+            </w:r>
+            <w:r>
+              <w:rPr>
+                <w:b/>
+              </w:rPr>
+              <w:t>resulting project name</w:t>
+            </w:r>
+            <w:r>
+              <w:rPr>
+                <w:b/>
+              </w:rPr>
+              <w:t xml:space="preserve"> </w:t>
+            </w:r>
+            <w:r>
+              <w:rPr>
+                <w:b/>
+              </w:rPr>
+              <w:t xml:space="preserve">in </w:t>
+            </w:r>
+            <w:proofErr w:type="gramStart"/>
+            <w:r>
+              <w:rPr>
+                <w:b/>
+              </w:rPr>
+              <w:t xml:space="preserve">to </w:t>
+            </w:r>
+            <w:r>
+              <w:rPr>
+                <w:b/>
+              </w:rPr>
+              <w:t xml:space="preserve"> the</w:t>
+            </w:r>
+            <w:proofErr w:type="gramEnd"/>
+            <w:r>
+              <w:rPr>
+                <w:b/>
+              </w:rPr>
+              <w:t xml:space="preserve"> excel file</w:t>
+            </w:r>
+            <w:r>
+              <w:rPr>
+                <w:b/>
+              </w:rPr>
+              <w:t xml:space="preserve"> </w:t>
+            </w:r>
+            <w:r>
+              <w:rPr>
+                <w:b/>
+              </w:rPr>
+              <w:t xml:space="preserve">which was </w:t>
+            </w:r>
+            <w:r>
+              <w:rPr>
+                <w:b/>
+              </w:rPr>
+              <w:t xml:space="preserve">created by Taha Dogan and moved to Google Docs by Emre Dogan. </w:t>
+            </w:r>
+            <w:r>
+              <w:rPr>
+                <w:b/>
+              </w:rPr>
+              <w:t>Also</w:t>
+            </w:r>
+            <w:r>
+              <w:rPr>
+                <w:b/>
+              </w:rPr>
+              <w:t xml:space="preserve">, I </w:t>
+            </w:r>
+            <w:r>
+              <w:rPr>
+                <w:b/>
+              </w:rPr>
+              <w:t>submitted</w:t>
+            </w:r>
+            <w:r>
+              <w:rPr>
+                <w:b/>
+              </w:rPr>
+              <w:t xml:space="preserve"> my resume to the </w:t>
+            </w:r>
+            <w:proofErr w:type="spellStart"/>
+            <w:r>
+              <w:rPr>
+                <w:b/>
+              </w:rPr>
+              <w:t>Göksenin</w:t>
+            </w:r>
+            <w:proofErr w:type="spellEnd"/>
+            <w:r>
+              <w:rPr>
+                <w:b/>
+              </w:rPr>
+              <w:t xml:space="preserve"> </w:t>
+            </w:r>
+            <w:proofErr w:type="spellStart"/>
+            <w:r>
+              <w:rPr>
+                <w:b/>
+              </w:rPr>
+              <w:t>Hande</w:t>
+            </w:r>
+            <w:proofErr w:type="spellEnd"/>
+            <w:r>
+              <w:rPr>
+                <w:b/>
+              </w:rPr>
+              <w:t xml:space="preserve"> </w:t>
+            </w:r>
+            <w:proofErr w:type="spellStart"/>
+            <w:r>
+              <w:rPr>
+                <w:b/>
+              </w:rPr>
+              <w:t>Bayazit</w:t>
+            </w:r>
+            <w:proofErr w:type="spellEnd"/>
+            <w:r>
+              <w:rPr>
+                <w:b/>
+              </w:rPr>
+              <w:t xml:space="preserve"> for her to add in to the business statement r</w:t>
+            </w:r>
+            <w:bookmarkStart w:id="0" w:name="_GoBack"/>
+            <w:bookmarkEnd w:id="0"/>
+            <w:r>
+              <w:rPr>
+                <w:b/>
+              </w:rPr>
+              <w:t xml:space="preserve">eport.  </w:t>
+            </w:r>
+            <w:r>
+              <w:rPr>
+                <w:b/>
+              </w:rPr>
+              <w:t>And my part in the business statement report was explaining one of the project and writing conclusion part with Taha Dogan.</w:t>
+            </w:r>
+          </w:p>
+          <w:p>
+            <w:pPr>
+              <w:rPr>
+                <w:b/>
+              </w:rPr>
+            </w:pPr>
+          </w:p>
+          <w:p>
+            <w:pPr>
+              <w:pStyle w:val="ListeParagraf"/>
+              <w:rPr>
+                <w:b/>
+              </w:rPr>
+            </w:pPr>
           </w:p>
         </w:tc>
       </w:tr>
@@ -2487,6 +3025,44 @@
                 <w:b/>
               </w:rPr>
               <w:t>Activities remaining from last week</w:t>
+            </w:r>
+          </w:p>
+          <w:p>
+            <w:pPr>
+              <w:pStyle w:val="ListeParagraf"/>
+              <w:rPr>
+                <w:b/>
+              </w:rPr>
+            </w:pPr>
+            <w:r>
+              <w:rPr>
+                <w:b/>
+              </w:rPr>
+              <w:t xml:space="preserve">Since this is the first week </w:t>
+            </w:r>
+            <w:r>
+              <w:rPr>
+                <w:b/>
+              </w:rPr>
+              <w:t>of</w:t>
+            </w:r>
+            <w:r>
+              <w:rPr>
+                <w:b/>
+              </w:rPr>
+              <w:t xml:space="preserve"> the project, there were no previous </w:t>
+            </w:r>
+            <w:r>
+              <w:rPr>
+                <w:b/>
+              </w:rPr>
+              <w:t>week. Thus,</w:t>
+            </w:r>
+            <w:r>
+              <w:rPr>
+                <w:b/>
+              </w:rPr>
+              <w:t xml:space="preserve"> there was not any work left.</w:t>
             </w:r>
           </w:p>
           <w:p>
@@ -2590,20 +3166,54 @@
           <w:p>
             <w:pPr>
               <w:pStyle w:val="ListeParagraf"/>
-              <w:ind w:left="0"/>
-              <w:rPr>
-                <w:b/>
-              </w:rPr>
-            </w:pPr>
-          </w:p>
-          <w:p>
-            <w:pPr>
-              <w:pStyle w:val="ListeParagraf"/>
-              <w:ind w:left="0"/>
-              <w:rPr>
-                <w:b/>
-              </w:rPr>
-            </w:pPr>
+              <w:rPr>
+                <w:b/>
+              </w:rPr>
+            </w:pPr>
+            <w:r>
+              <w:rPr>
+                <w:b/>
+              </w:rPr>
+              <w:t>Proposal report is next thing to in the schedule of EE493 Engineering Design course.</w:t>
+            </w:r>
+            <w:r>
+              <w:rPr>
+                <w:b/>
+              </w:rPr>
+              <w:t xml:space="preserve"> To accomplish this task, we should come together and decide on the project we will be working on. </w:t>
+            </w:r>
+            <w:r>
+              <w:rPr>
+                <w:b/>
+              </w:rPr>
+              <w:t xml:space="preserve">Also, we </w:t>
+            </w:r>
+            <w:r>
+              <w:rPr>
+                <w:b/>
+              </w:rPr>
+              <w:t>must</w:t>
+            </w:r>
+            <w:r>
+              <w:rPr>
+                <w:b/>
+              </w:rPr>
+              <w:t xml:space="preserve"> conduct some research </w:t>
+            </w:r>
+            <w:proofErr w:type="gramStart"/>
+            <w:r>
+              <w:rPr>
+                <w:b/>
+              </w:rPr>
+              <w:t>in order to</w:t>
+            </w:r>
+            <w:proofErr w:type="gramEnd"/>
+            <w:r>
+              <w:rPr>
+                <w:b/>
+              </w:rPr>
+              <w:t xml:space="preserve"> understand which project is suitable for our team.</w:t>
+            </w:r>
           </w:p>
         </w:tc>
       </w:tr>
@@ -2660,6 +3270,46 @@
               </w:rPr>
               <w:t xml:space="preserve"> plan)</w:t>
             </w:r>
+          </w:p>
+          <w:p>
+            <w:pPr>
+              <w:pStyle w:val="ListeParagraf"/>
+              <w:rPr>
+                <w:b/>
+              </w:rPr>
+            </w:pPr>
+            <w:r>
+              <w:rPr>
+                <w:b/>
+              </w:rPr>
+              <w:t>This is the week that we must meet deadline of the proposal report.</w:t>
+            </w:r>
+            <w:r>
+              <w:rPr>
+                <w:b/>
+              </w:rPr>
+              <w:t xml:space="preserve"> Maybe, more research and discussions </w:t>
+            </w:r>
+            <w:r>
+              <w:rPr>
+                <w:b/>
+              </w:rPr>
+              <w:t>can be done on the projects since we will be dealing with this project from then on.</w:t>
+            </w:r>
+            <w:r>
+              <w:rPr>
+                <w:b/>
+              </w:rPr>
+              <w:t xml:space="preserve"> </w:t>
+            </w:r>
+          </w:p>
+          <w:p>
+            <w:pPr>
+              <w:pStyle w:val="ListeParagraf"/>
+              <w:rPr>
+                <w:b/>
+              </w:rPr>
+            </w:pPr>
           </w:p>
         </w:tc>
       </w:tr>
@@ -2680,7 +3330,7 @@
 </file>
 
 <file path=word/endnotes.xml><?xml version="1.0" encoding="utf-8"?>
-<w:endnotes xmlns:wpc="http://schemas.microsoft.com/office/word/2010/wordprocessingCanvas" xmlns:cx="http://schemas.microsoft.com/office/drawing/2014/chartex" xmlns:cx1="http://schemas.microsoft.com/office/drawing/2015/9/8/chartex" xmlns:mc="http://schemas.openxmlformats.org/markup-compatibility/2006" xmlns:o="urn:schemas-microsoft-com:office:office" xmlns:r="http://schemas.openxmlformats.org/officeDocument/2006/relationships" xmlns:m="http://schemas.openxmlformats.org/officeDocument/2006/math" xmlns:v="urn:schemas-microsoft-com:vml" xmlns:wp14="http://schemas.microsoft.com/office/word/2010/wordprocessingDrawing" xmlns:wp="http://schemas.openxmlformats.org/drawingml/2006/wordprocessingDrawing" xmlns:w10="urn:schemas-microsoft-com:office:word" xmlns:w="http://schemas.openxmlformats.org/wordprocessingml/2006/main" xmlns:w14="http://schemas.microsoft.com/office/word/2010/wordml" xmlns:w15="http://schemas.microsoft.com/office/word/2012/wordml" xmlns:w16se="http://schemas.microsoft.com/office/word/2015/wordml/symex" xmlns:wpg="http://schemas.microsoft.com/office/word/2010/wordprocessingGroup" xmlns:wpi="http://schemas.microsoft.com/office/word/2010/wordprocessingInk" xmlns:wne="http://schemas.microsoft.com/office/word/2006/wordml" xmlns:wps="http://schemas.microsoft.com/office/word/2010/wordprocessingShape" mc:Ignorable="w14 w15 w16se wp14">
+<w:endnotes xmlns:wpc="http://schemas.microsoft.com/office/word/2010/wordprocessingCanvas" xmlns:cx="http://schemas.microsoft.com/office/drawing/2014/chartex" xmlns:cx1="http://schemas.microsoft.com/office/drawing/2015/9/8/chartex" xmlns:cx2="http://schemas.microsoft.com/office/drawing/2015/10/21/chartex" xmlns:cx3="http://schemas.microsoft.com/office/drawing/2016/5/9/chartex" xmlns:cx4="http://schemas.microsoft.com/office/drawing/2016/5/10/chartex" xmlns:cx5="http://schemas.microsoft.com/office/drawing/2016/5/11/chartex" xmlns:cx6="http://schemas.microsoft.com/office/drawing/2016/5/12/chartex" xmlns:cx7="http://schemas.microsoft.com/office/drawing/2016/5/13/chartex" xmlns:cx8="http://schemas.microsoft.com/office/drawing/2016/5/14/chartex" xmlns:mc="http://schemas.openxmlformats.org/markup-compatibility/2006" xmlns:aink="http://schemas.microsoft.com/office/drawing/2016/ink" xmlns:am3d="http://schemas.microsoft.com/office/drawing/2017/model3d" xmlns:o="urn:schemas-microsoft-com:office:office" xmlns:r="http://schemas.openxmlformats.org/officeDocument/2006/relationships" xmlns:m="http://schemas.openxmlformats.org/officeDocument/2006/math" xmlns:v="urn:schemas-microsoft-com:vml" xmlns:wp14="http://schemas.microsoft.com/office/word/2010/wordprocessingDrawing" xmlns:wp="http://schemas.openxmlformats.org/drawingml/2006/wordprocessingDrawing" xmlns:w10="urn:schemas-microsoft-com:office:word" xmlns:w="http://schemas.openxmlformats.org/wordprocessingml/2006/main" xmlns:w14="http://schemas.microsoft.com/office/word/2010/wordml" xmlns:w15="http://schemas.microsoft.com/office/word/2012/wordml" xmlns:w16cid="http://schemas.microsoft.com/office/word/2016/wordml/cid" xmlns:w16se="http://schemas.microsoft.com/office/word/2015/wordml/symex" xmlns:wpg="http://schemas.microsoft.com/office/word/2010/wordprocessingGroup" xmlns:wpi="http://schemas.microsoft.com/office/word/2010/wordprocessingInk" xmlns:wne="http://schemas.microsoft.com/office/word/2006/wordml" xmlns:wps="http://schemas.microsoft.com/office/word/2010/wordprocessingShape" mc:Ignorable="w14 w15 w16se w16cid wp14">
   <w:endnote w:type="separator" w:id="-1">
     <w:p>
       <w:pPr>
@@ -2705,7 +3355,7 @@
 </file>
 
 <file path=word/footer1.xml><?xml version="1.0" encoding="utf-8"?>
-<w:ftr xmlns:wpc="http://schemas.microsoft.com/office/word/2010/wordprocessingCanvas" xmlns:cx="http://schemas.microsoft.com/office/drawing/2014/chartex" xmlns:cx1="http://schemas.microsoft.com/office/drawing/2015/9/8/chartex" xmlns:mc="http://schemas.openxmlformats.org/markup-compatibility/2006" xmlns:o="urn:schemas-microsoft-com:office:office" xmlns:r="http://schemas.openxmlformats.org/officeDocument/2006/relationships" xmlns:m="http://schemas.openxmlformats.org/officeDocument/2006/math" xmlns:v="urn:schemas-microsoft-com:vml" xmlns:wp14="http://schemas.microsoft.com/office/word/2010/wordprocessingDrawing" xmlns:wp="http://schemas.openxmlformats.org/drawingml/2006/wordprocessingDrawing" xmlns:w10="urn:schemas-microsoft-com:office:word" xmlns:w="http://schemas.openxmlformats.org/wordprocessingml/2006/main" xmlns:w14="http://schemas.microsoft.com/office/word/2010/wordml" xmlns:w15="http://schemas.microsoft.com/office/word/2012/wordml" xmlns:w16se="http://schemas.microsoft.com/office/word/2015/wordml/symex" xmlns:wpg="http://schemas.microsoft.com/office/word/2010/wordprocessingGroup" xmlns:wpi="http://schemas.microsoft.com/office/word/2010/wordprocessingInk" xmlns:wne="http://schemas.microsoft.com/office/word/2006/wordml" xmlns:wps="http://schemas.microsoft.com/office/word/2010/wordprocessingShape" mc:Ignorable="w14 w15 w16se wp14">
+<w:ftr xmlns:wpc="http://schemas.microsoft.com/office/word/2010/wordprocessingCanvas" xmlns:cx="http://schemas.microsoft.com/office/drawing/2014/chartex" xmlns:cx1="http://schemas.microsoft.com/office/drawing/2015/9/8/chartex" xmlns:cx2="http://schemas.microsoft.com/office/drawing/2015/10/21/chartex" xmlns:cx3="http://schemas.microsoft.com/office/drawing/2016/5/9/chartex" xmlns:cx4="http://schemas.microsoft.com/office/drawing/2016/5/10/chartex" xmlns:cx5="http://schemas.microsoft.com/office/drawing/2016/5/11/chartex" xmlns:cx6="http://schemas.microsoft.com/office/drawing/2016/5/12/chartex" xmlns:cx7="http://schemas.microsoft.com/office/drawing/2016/5/13/chartex" xmlns:cx8="http://schemas.microsoft.com/office/drawing/2016/5/14/chartex" xmlns:mc="http://schemas.openxmlformats.org/markup-compatibility/2006" xmlns:aink="http://schemas.microsoft.com/office/drawing/2016/ink" xmlns:am3d="http://schemas.microsoft.com/office/drawing/2017/model3d" xmlns:o="urn:schemas-microsoft-com:office:office" xmlns:r="http://schemas.openxmlformats.org/officeDocument/2006/relationships" xmlns:m="http://schemas.openxmlformats.org/officeDocument/2006/math" xmlns:v="urn:schemas-microsoft-com:vml" xmlns:wp14="http://schemas.microsoft.com/office/word/2010/wordprocessingDrawing" xmlns:wp="http://schemas.openxmlformats.org/drawingml/2006/wordprocessingDrawing" xmlns:w10="urn:schemas-microsoft-com:office:word" xmlns:w="http://schemas.openxmlformats.org/wordprocessingml/2006/main" xmlns:w14="http://schemas.microsoft.com/office/word/2010/wordml" xmlns:w15="http://schemas.microsoft.com/office/word/2012/wordml" xmlns:w16cid="http://schemas.microsoft.com/office/word/2016/wordml/cid" xmlns:w16se="http://schemas.microsoft.com/office/word/2015/wordml/symex" xmlns:wpg="http://schemas.microsoft.com/office/word/2010/wordprocessingGroup" xmlns:wpi="http://schemas.microsoft.com/office/word/2010/wordprocessingInk" xmlns:wne="http://schemas.microsoft.com/office/word/2006/wordml" xmlns:wps="http://schemas.microsoft.com/office/word/2010/wordprocessingShape" mc:Ignorable="w14 w15 w16se w16cid wp14">
   <w:p>
     <w:pPr>
       <w:pStyle w:val="AltBilgi"/>
@@ -2794,13 +3444,41 @@
                             </w:sdtPr>
                             <w:sdtEndPr/>
                             <w:sdtContent>
+                              <w:proofErr w:type="spellStart"/>
                               <w:r>
                                 <w:rPr>
                                   <w:rFonts w:asciiTheme="majorHAnsi" w:eastAsiaTheme="majorEastAsia" w:hAnsiTheme="majorHAnsi" w:cstheme="majorBidi"/>
                                   <w:sz w:val="20"/>
                                   <w:lang w:val="tr-TR"/>
                                 </w:rPr>
-                                <w:t>Weekly Progress Report</w:t>
+                                <w:t>Weekly</w:t>
+                              </w:r>
+                              <w:proofErr w:type="spellEnd"/>
+                              <w:r>
+                                <w:rPr>
+                                  <w:rFonts w:asciiTheme="majorHAnsi" w:eastAsiaTheme="majorEastAsia" w:hAnsiTheme="majorHAnsi" w:cstheme="majorBidi"/>
+                                  <w:sz w:val="20"/>
+                                  <w:lang w:val="tr-TR"/>
+                                </w:rPr>
+                                <w:t xml:space="preserve"> </w:t>
+                              </w:r>
+                              <w:proofErr w:type="spellStart"/>
+                              <w:r>
+                                <w:rPr>
+                                  <w:rFonts w:asciiTheme="majorHAnsi" w:eastAsiaTheme="majorEastAsia" w:hAnsiTheme="majorHAnsi" w:cstheme="majorBidi"/>
+                                  <w:sz w:val="20"/>
+                                  <w:lang w:val="tr-TR"/>
+                                </w:rPr>
+                                <w:t>Progress</w:t>
+                              </w:r>
+                              <w:proofErr w:type="spellEnd"/>
+                              <w:r>
+                                <w:rPr>
+                                  <w:rFonts w:asciiTheme="majorHAnsi" w:eastAsiaTheme="majorEastAsia" w:hAnsiTheme="majorHAnsi" w:cstheme="majorBidi"/>
+                                  <w:sz w:val="20"/>
+                                  <w:lang w:val="tr-TR"/>
+                                </w:rPr>
+                                <w:t xml:space="preserve"> Report</w:t>
                               </w:r>
                             </w:sdtContent>
                           </w:sdt>
@@ -2882,13 +3560,41 @@
                       </w:sdtPr>
                       <w:sdtEndPr/>
                       <w:sdtContent>
+                        <w:proofErr w:type="spellStart"/>
                         <w:r>
                           <w:rPr>
                             <w:rFonts w:asciiTheme="majorHAnsi" w:eastAsiaTheme="majorEastAsia" w:hAnsiTheme="majorHAnsi" w:cstheme="majorBidi"/>
                             <w:sz w:val="20"/>
                             <w:lang w:val="tr-TR"/>
                           </w:rPr>
-                          <w:t>Weekly Progress Report</w:t>
+                          <w:t>Weekly</w:t>
+                        </w:r>
+                        <w:proofErr w:type="spellEnd"/>
+                        <w:r>
+                          <w:rPr>
+                            <w:rFonts w:asciiTheme="majorHAnsi" w:eastAsiaTheme="majorEastAsia" w:hAnsiTheme="majorHAnsi" w:cstheme="majorBidi"/>
+                            <w:sz w:val="20"/>
+                            <w:lang w:val="tr-TR"/>
+                          </w:rPr>
+                          <w:t xml:space="preserve"> </w:t>
+                        </w:r>
+                        <w:proofErr w:type="spellStart"/>
+                        <w:r>
+                          <w:rPr>
+                            <w:rFonts w:asciiTheme="majorHAnsi" w:eastAsiaTheme="majorEastAsia" w:hAnsiTheme="majorHAnsi" w:cstheme="majorBidi"/>
+                            <w:sz w:val="20"/>
+                            <w:lang w:val="tr-TR"/>
+                          </w:rPr>
+                          <w:t>Progress</w:t>
+                        </w:r>
+                        <w:proofErr w:type="spellEnd"/>
+                        <w:r>
+                          <w:rPr>
+                            <w:rFonts w:asciiTheme="majorHAnsi" w:eastAsiaTheme="majorEastAsia" w:hAnsiTheme="majorHAnsi" w:cstheme="majorBidi"/>
+                            <w:sz w:val="20"/>
+                            <w:lang w:val="tr-TR"/>
+                          </w:rPr>
+                          <w:t xml:space="preserve"> Report</w:t>
                         </w:r>
                       </w:sdtContent>
                     </w:sdt>
@@ -3013,7 +3719,7 @@
         </mc:Choice>
         <mc:Fallback>
           <w:pict>
-            <v:roundrect w14:anchorId="6DDD6A3B" id="AutoShape 24" o:spid="_x0000_s1026" style="position:absolute;margin-left:0;margin-top:0;width:561.15pt;height:742.85pt;z-index:251665408;visibility:visible;mso-wrap-style:square;mso-width-percent:920;mso-height-percent:940;mso-wrap-distance-left:9pt;mso-wrap-distance-top:0;mso-wrap-distance-right:9pt;mso-wrap-distance-bottom:0;mso-position-horizontal:center;mso-position-horizontal-relative:page;mso-position-vertical:center;mso-position-vertical-relative:page;mso-width-percent:920;mso-height-percent:940;mso-width-relative:page;mso-height-relative:page;v-text-anchor:top" arcsize="2637f" o:gfxdata="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" o:allowincell="f" filled="f" fillcolor="black" strokeweight="1pt">
+            <v:roundrect w14:anchorId="20C9E867" id="AutoShape 24" o:spid="_x0000_s1026" style="position:absolute;margin-left:0;margin-top:0;width:561.15pt;height:742.85pt;z-index:251665408;visibility:visible;mso-wrap-style:square;mso-width-percent:920;mso-height-percent:940;mso-wrap-distance-left:9pt;mso-wrap-distance-top:0;mso-wrap-distance-right:9pt;mso-wrap-distance-bottom:0;mso-position-horizontal:center;mso-position-horizontal-relative:page;mso-position-vertical:center;mso-position-vertical-relative:page;mso-width-percent:920;mso-height-percent:940;mso-width-relative:page;mso-height-relative:page;v-text-anchor:top" arcsize="2637f" o:gfxdata="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" o:allowincell="f" filled="f" fillcolor="black" strokeweight="1pt">
               <w10:wrap anchorx="page" anchory="page"/>
             </v:roundrect>
           </w:pict>
@@ -3104,7 +3810,7 @@
                               <w:sz w:val="40"/>
                               <w:szCs w:val="40"/>
                             </w:rPr>
-                            <w:t>4</w:t>
+                            <w:t>6</w:t>
                           </w:r>
                           <w:r>
                             <w:rPr>
@@ -3164,7 +3870,7 @@
                         <w:sz w:val="40"/>
                         <w:szCs w:val="40"/>
                       </w:rPr>
-                      <w:t>4</w:t>
+                      <w:t>6</w:t>
                     </w:r>
                     <w:r>
                       <w:rPr>
@@ -3189,7 +3895,7 @@
 </file>
 
 <file path=word/footer2.xml><?xml version="1.0" encoding="utf-8"?>
-<w:ftr xmlns:wpc="http://schemas.microsoft.com/office/word/2010/wordprocessingCanvas" xmlns:cx="http://schemas.microsoft.com/office/drawing/2014/chartex" xmlns:cx1="http://schemas.microsoft.com/office/drawing/2015/9/8/chartex" xmlns:mc="http://schemas.openxmlformats.org/markup-compatibility/2006" xmlns:o="urn:schemas-microsoft-com:office:office" xmlns:r="http://schemas.openxmlformats.org/officeDocument/2006/relationships" xmlns:m="http://schemas.openxmlformats.org/officeDocument/2006/math" xmlns:v="urn:schemas-microsoft-com:vml" xmlns:wp14="http://schemas.microsoft.com/office/word/2010/wordprocessingDrawing" xmlns:wp="http://schemas.openxmlformats.org/drawingml/2006/wordprocessingDrawing" xmlns:w10="urn:schemas-microsoft-com:office:word" xmlns:w="http://schemas.openxmlformats.org/wordprocessingml/2006/main" xmlns:w14="http://schemas.microsoft.com/office/word/2010/wordml" xmlns:w15="http://schemas.microsoft.com/office/word/2012/wordml" xmlns:w16se="http://schemas.microsoft.com/office/word/2015/wordml/symex" xmlns:wpg="http://schemas.microsoft.com/office/word/2010/wordprocessingGroup" xmlns:wpi="http://schemas.microsoft.com/office/word/2010/wordprocessingInk" xmlns:wne="http://schemas.microsoft.com/office/word/2006/wordml" xmlns:wps="http://schemas.microsoft.com/office/word/2010/wordprocessingShape" mc:Ignorable="w14 w15 w16se wp14">
+<w:ftr xmlns:wpc="http://schemas.microsoft.com/office/word/2010/wordprocessingCanvas" xmlns:cx="http://schemas.microsoft.com/office/drawing/2014/chartex" xmlns:cx1="http://schemas.microsoft.com/office/drawing/2015/9/8/chartex" xmlns:cx2="http://schemas.microsoft.com/office/drawing/2015/10/21/chartex" xmlns:cx3="http://schemas.microsoft.com/office/drawing/2016/5/9/chartex" xmlns:cx4="http://schemas.microsoft.com/office/drawing/2016/5/10/chartex" xmlns:cx5="http://schemas.microsoft.com/office/drawing/2016/5/11/chartex" xmlns:cx6="http://schemas.microsoft.com/office/drawing/2016/5/12/chartex" xmlns:cx7="http://schemas.microsoft.com/office/drawing/2016/5/13/chartex" xmlns:cx8="http://schemas.microsoft.com/office/drawing/2016/5/14/chartex" xmlns:mc="http://schemas.openxmlformats.org/markup-compatibility/2006" xmlns:aink="http://schemas.microsoft.com/office/drawing/2016/ink" xmlns:am3d="http://schemas.microsoft.com/office/drawing/2017/model3d" xmlns:o="urn:schemas-microsoft-com:office:office" xmlns:r="http://schemas.openxmlformats.org/officeDocument/2006/relationships" xmlns:m="http://schemas.openxmlformats.org/officeDocument/2006/math" xmlns:v="urn:schemas-microsoft-com:vml" xmlns:wp14="http://schemas.microsoft.com/office/word/2010/wordprocessingDrawing" xmlns:wp="http://schemas.openxmlformats.org/drawingml/2006/wordprocessingDrawing" xmlns:w10="urn:schemas-microsoft-com:office:word" xmlns:w="http://schemas.openxmlformats.org/wordprocessingml/2006/main" xmlns:w14="http://schemas.microsoft.com/office/word/2010/wordml" xmlns:w15="http://schemas.microsoft.com/office/word/2012/wordml" xmlns:w16cid="http://schemas.microsoft.com/office/word/2016/wordml/cid" xmlns:w16se="http://schemas.microsoft.com/office/word/2015/wordml/symex" xmlns:wpg="http://schemas.microsoft.com/office/word/2010/wordprocessingGroup" xmlns:wpi="http://schemas.microsoft.com/office/word/2010/wordprocessingInk" xmlns:wne="http://schemas.microsoft.com/office/word/2006/wordml" xmlns:wps="http://schemas.microsoft.com/office/word/2010/wordprocessingShape" mc:Ignorable="w14 w15 w16se w16cid wp14">
   <w:p>
     <w:pPr>
       <w:rPr>
@@ -3282,13 +3988,41 @@
                             </w:sdtPr>
                             <w:sdtEndPr/>
                             <w:sdtContent>
+                              <w:proofErr w:type="spellStart"/>
                               <w:r>
                                 <w:rPr>
                                   <w:rFonts w:asciiTheme="majorHAnsi" w:eastAsiaTheme="majorEastAsia" w:hAnsiTheme="majorHAnsi" w:cstheme="majorBidi"/>
                                   <w:sz w:val="20"/>
                                   <w:lang w:val="tr-TR"/>
                                 </w:rPr>
-                                <w:t>Weekly Progress Report</w:t>
+                                <w:t>Weekly</w:t>
+                              </w:r>
+                              <w:proofErr w:type="spellEnd"/>
+                              <w:r>
+                                <w:rPr>
+                                  <w:rFonts w:asciiTheme="majorHAnsi" w:eastAsiaTheme="majorEastAsia" w:hAnsiTheme="majorHAnsi" w:cstheme="majorBidi"/>
+                                  <w:sz w:val="20"/>
+                                  <w:lang w:val="tr-TR"/>
+                                </w:rPr>
+                                <w:t xml:space="preserve"> </w:t>
+                              </w:r>
+                              <w:proofErr w:type="spellStart"/>
+                              <w:r>
+                                <w:rPr>
+                                  <w:rFonts w:asciiTheme="majorHAnsi" w:eastAsiaTheme="majorEastAsia" w:hAnsiTheme="majorHAnsi" w:cstheme="majorBidi"/>
+                                  <w:sz w:val="20"/>
+                                  <w:lang w:val="tr-TR"/>
+                                </w:rPr>
+                                <w:t>Progress</w:t>
+                              </w:r>
+                              <w:proofErr w:type="spellEnd"/>
+                              <w:r>
+                                <w:rPr>
+                                  <w:rFonts w:asciiTheme="majorHAnsi" w:eastAsiaTheme="majorEastAsia" w:hAnsiTheme="majorHAnsi" w:cstheme="majorBidi"/>
+                                  <w:sz w:val="20"/>
+                                  <w:lang w:val="tr-TR"/>
+                                </w:rPr>
+                                <w:t xml:space="preserve"> Report</w:t>
                               </w:r>
                             </w:sdtContent>
                           </w:sdt>
@@ -3370,13 +4104,41 @@
                       </w:sdtPr>
                       <w:sdtEndPr/>
                       <w:sdtContent>
+                        <w:proofErr w:type="spellStart"/>
                         <w:r>
                           <w:rPr>
                             <w:rFonts w:asciiTheme="majorHAnsi" w:eastAsiaTheme="majorEastAsia" w:hAnsiTheme="majorHAnsi" w:cstheme="majorBidi"/>
                             <w:sz w:val="20"/>
                             <w:lang w:val="tr-TR"/>
                           </w:rPr>
-                          <w:t>Weekly Progress Report</w:t>
+                          <w:t>Weekly</w:t>
+                        </w:r>
+                        <w:proofErr w:type="spellEnd"/>
+                        <w:r>
+                          <w:rPr>
+                            <w:rFonts w:asciiTheme="majorHAnsi" w:eastAsiaTheme="majorEastAsia" w:hAnsiTheme="majorHAnsi" w:cstheme="majorBidi"/>
+                            <w:sz w:val="20"/>
+                            <w:lang w:val="tr-TR"/>
+                          </w:rPr>
+                          <w:t xml:space="preserve"> </w:t>
+                        </w:r>
+                        <w:proofErr w:type="spellStart"/>
+                        <w:r>
+                          <w:rPr>
+                            <w:rFonts w:asciiTheme="majorHAnsi" w:eastAsiaTheme="majorEastAsia" w:hAnsiTheme="majorHAnsi" w:cstheme="majorBidi"/>
+                            <w:sz w:val="20"/>
+                            <w:lang w:val="tr-TR"/>
+                          </w:rPr>
+                          <w:t>Progress</w:t>
+                        </w:r>
+                        <w:proofErr w:type="spellEnd"/>
+                        <w:r>
+                          <w:rPr>
+                            <w:rFonts w:asciiTheme="majorHAnsi" w:eastAsiaTheme="majorEastAsia" w:hAnsiTheme="majorHAnsi" w:cstheme="majorBidi"/>
+                            <w:sz w:val="20"/>
+                            <w:lang w:val="tr-TR"/>
+                          </w:rPr>
+                          <w:t xml:space="preserve"> Report</w:t>
                         </w:r>
                       </w:sdtContent>
                     </w:sdt>
@@ -3502,7 +4264,7 @@
         </mc:Choice>
         <mc:Fallback>
           <w:pict>
-            <v:roundrect w14:anchorId="412C73D3" id="AutoShape 21" o:spid="_x0000_s1026" style="position:absolute;margin-left:0;margin-top:0;width:561.15pt;height:742.85pt;z-index:251660288;visibility:visible;mso-wrap-style:square;mso-width-percent:920;mso-height-percent:940;mso-wrap-distance-left:9pt;mso-wrap-distance-top:0;mso-wrap-distance-right:9pt;mso-wrap-distance-bottom:0;mso-position-horizontal:center;mso-position-horizontal-relative:page;mso-position-vertical:center;mso-position-vertical-relative:page;mso-width-percent:920;mso-height-percent:940;mso-width-relative:page;mso-height-relative:page;v-text-anchor:top" arcsize="2637f" o:gfxdata="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" o:allowincell="f" filled="f" fillcolor="black" strokeweight="1pt">
+            <v:roundrect w14:anchorId="4136559C" id="AutoShape 21" o:spid="_x0000_s1026" style="position:absolute;margin-left:0;margin-top:0;width:561.15pt;height:742.85pt;z-index:251660288;visibility:visible;mso-wrap-style:square;mso-width-percent:920;mso-height-percent:940;mso-wrap-distance-left:9pt;mso-wrap-distance-top:0;mso-wrap-distance-right:9pt;mso-wrap-distance-bottom:0;mso-position-horizontal:center;mso-position-horizontal-relative:page;mso-position-vertical:center;mso-position-vertical-relative:page;mso-width-percent:920;mso-height-percent:940;mso-width-relative:page;mso-height-relative:page;v-text-anchor:top" arcsize="2637f" o:gfxdata="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" o:allowincell="f" filled="f" fillcolor="black" strokeweight="1pt">
               <w10:wrap anchorx="page" anchory="page"/>
             </v:roundrect>
           </w:pict>
@@ -3594,7 +4356,7 @@
                               <w:sz w:val="40"/>
                               <w:szCs w:val="40"/>
                             </w:rPr>
-                            <w:t>5</w:t>
+                            <w:t>3</w:t>
                           </w:r>
                           <w:r>
                             <w:rPr>
@@ -3654,7 +4416,7 @@
                         <w:sz w:val="40"/>
                         <w:szCs w:val="40"/>
                       </w:rPr>
-                      <w:t>5</w:t>
+                      <w:t>3</w:t>
                     </w:r>
                     <w:r>
                       <w:rPr>
@@ -3688,7 +4450,7 @@
 </file>
 
 <file path=word/footnotes.xml><?xml version="1.0" encoding="utf-8"?>
-<w:footnotes xmlns:wpc="http://schemas.microsoft.com/office/word/2010/wordprocessingCanvas" xmlns:cx="http://schemas.microsoft.com/office/drawing/2014/chartex" xmlns:cx1="http://schemas.microsoft.com/office/drawing/2015/9/8/chartex" xmlns:mc="http://schemas.openxmlformats.org/markup-compatibility/2006" xmlns:o="urn:schemas-microsoft-com:office:office" xmlns:r="http://schemas.openxmlformats.org/officeDocument/2006/relationships" xmlns:m="http://schemas.openxmlformats.org/officeDocument/2006/math" xmlns:v="urn:schemas-microsoft-com:vml" xmlns:wp14="http://schemas.microsoft.com/office/word/2010/wordprocessingDrawing" xmlns:wp="http://schemas.openxmlformats.org/drawingml/2006/wordprocessingDrawing" xmlns:w10="urn:schemas-microsoft-com:office:word" xmlns:w="http://schemas.openxmlformats.org/wordprocessingml/2006/main" xmlns:w14="http://schemas.microsoft.com/office/word/2010/wordml" xmlns:w15="http://schemas.microsoft.com/office/word/2012/wordml" xmlns:w16se="http://schemas.microsoft.com/office/word/2015/wordml/symex" xmlns:wpg="http://schemas.microsoft.com/office/word/2010/wordprocessingGroup" xmlns:wpi="http://schemas.microsoft.com/office/word/2010/wordprocessingInk" xmlns:wne="http://schemas.microsoft.com/office/word/2006/wordml" xmlns:wps="http://schemas.microsoft.com/office/word/2010/wordprocessingShape" mc:Ignorable="w14 w15 w16se wp14">
+<w:footnotes xmlns:wpc="http://schemas.microsoft.com/office/word/2010/wordprocessingCanvas" xmlns:cx="http://schemas.microsoft.com/office/drawing/2014/chartex" xmlns:cx1="http://schemas.microsoft.com/office/drawing/2015/9/8/chartex" xmlns:cx2="http://schemas.microsoft.com/office/drawing/2015/10/21/chartex" xmlns:cx3="http://schemas.microsoft.com/office/drawing/2016/5/9/chartex" xmlns:cx4="http://schemas.microsoft.com/office/drawing/2016/5/10/chartex" xmlns:cx5="http://schemas.microsoft.com/office/drawing/2016/5/11/chartex" xmlns:cx6="http://schemas.microsoft.com/office/drawing/2016/5/12/chartex" xmlns:cx7="http://schemas.microsoft.com/office/drawing/2016/5/13/chartex" xmlns:cx8="http://schemas.microsoft.com/office/drawing/2016/5/14/chartex" xmlns:mc="http://schemas.openxmlformats.org/markup-compatibility/2006" xmlns:aink="http://schemas.microsoft.com/office/drawing/2016/ink" xmlns:am3d="http://schemas.microsoft.com/office/drawing/2017/model3d" xmlns:o="urn:schemas-microsoft-com:office:office" xmlns:r="http://schemas.openxmlformats.org/officeDocument/2006/relationships" xmlns:m="http://schemas.openxmlformats.org/officeDocument/2006/math" xmlns:v="urn:schemas-microsoft-com:vml" xmlns:wp14="http://schemas.microsoft.com/office/word/2010/wordprocessingDrawing" xmlns:wp="http://schemas.openxmlformats.org/drawingml/2006/wordprocessingDrawing" xmlns:w10="urn:schemas-microsoft-com:office:word" xmlns:w="http://schemas.openxmlformats.org/wordprocessingml/2006/main" xmlns:w14="http://schemas.microsoft.com/office/word/2010/wordml" xmlns:w15="http://schemas.microsoft.com/office/word/2012/wordml" xmlns:w16cid="http://schemas.microsoft.com/office/word/2016/wordml/cid" xmlns:w16se="http://schemas.microsoft.com/office/word/2015/wordml/symex" xmlns:wpg="http://schemas.microsoft.com/office/word/2010/wordprocessingGroup" xmlns:wpi="http://schemas.microsoft.com/office/word/2010/wordprocessingInk" xmlns:wne="http://schemas.microsoft.com/office/word/2006/wordml" xmlns:wps="http://schemas.microsoft.com/office/word/2010/wordprocessingShape" mc:Ignorable="w14 w15 w16se w16cid wp14">
   <w:footnote w:type="separator" w:id="-1">
     <w:p>
       <w:pPr>
@@ -3713,7 +4475,7 @@
 </file>
 
 <file path=word/numbering.xml><?xml version="1.0" encoding="utf-8"?>
-<w:numbering xmlns:wpc="http://schemas.microsoft.com/office/word/2010/wordprocessingCanvas" xmlns:cx="http://schemas.microsoft.com/office/drawing/2014/chartex" xmlns:cx1="http://schemas.microsoft.com/office/drawing/2015/9/8/chartex" xmlns:mc="http://schemas.openxmlformats.org/markup-compatibility/2006" xmlns:o="urn:schemas-microsoft-com:office:office" xmlns:r="http://schemas.openxmlformats.org/officeDocument/2006/relationships" xmlns:m="http://schemas.openxmlformats.org/officeDocument/2006/math" xmlns:v="urn:schemas-microsoft-com:vml" xmlns:wp14="http://schemas.microsoft.com/office/word/2010/wordprocessingDrawing" xmlns:wp="http://schemas.openxmlformats.org/drawingml/2006/wordprocessingDrawing" xmlns:w10="urn:schemas-microsoft-com:office:word" xmlns:w="http://schemas.openxmlformats.org/wordprocessingml/2006/main" xmlns:w14="http://schemas.microsoft.com/office/word/2010/wordml" xmlns:w15="http://schemas.microsoft.com/office/word/2012/wordml" xmlns:w16se="http://schemas.microsoft.com/office/word/2015/wordml/symex" xmlns:wpg="http://schemas.microsoft.com/office/word/2010/wordprocessingGroup" xmlns:wpi="http://schemas.microsoft.com/office/word/2010/wordprocessingInk" xmlns:wne="http://schemas.microsoft.com/office/word/2006/wordml" xmlns:wps="http://schemas.microsoft.com/office/word/2010/wordprocessingShape" mc:Ignorable="w14 w15 w16se wp14">
+<w:numbering xmlns:wpc="http://schemas.microsoft.com/office/word/2010/wordprocessingCanvas" xmlns:cx="http://schemas.microsoft.com/office/drawing/2014/chartex" xmlns:cx1="http://schemas.microsoft.com/office/drawing/2015/9/8/chartex" xmlns:cx2="http://schemas.microsoft.com/office/drawing/2015/10/21/chartex" xmlns:cx3="http://schemas.microsoft.com/office/drawing/2016/5/9/chartex" xmlns:cx4="http://schemas.microsoft.com/office/drawing/2016/5/10/chartex" xmlns:cx5="http://schemas.microsoft.com/office/drawing/2016/5/11/chartex" xmlns:cx6="http://schemas.microsoft.com/office/drawing/2016/5/12/chartex" xmlns:cx7="http://schemas.microsoft.com/office/drawing/2016/5/13/chartex" xmlns:cx8="http://schemas.microsoft.com/office/drawing/2016/5/14/chartex" xmlns:mc="http://schemas.openxmlformats.org/markup-compatibility/2006" xmlns:aink="http://schemas.microsoft.com/office/drawing/2016/ink" xmlns:am3d="http://schemas.microsoft.com/office/drawing/2017/model3d" xmlns:o="urn:schemas-microsoft-com:office:office" xmlns:r="http://schemas.openxmlformats.org/officeDocument/2006/relationships" xmlns:m="http://schemas.openxmlformats.org/officeDocument/2006/math" xmlns:v="urn:schemas-microsoft-com:vml" xmlns:wp14="http://schemas.microsoft.com/office/word/2010/wordprocessingDrawing" xmlns:wp="http://schemas.openxmlformats.org/drawingml/2006/wordprocessingDrawing" xmlns:w10="urn:schemas-microsoft-com:office:word" xmlns:w="http://schemas.openxmlformats.org/wordprocessingml/2006/main" xmlns:w14="http://schemas.microsoft.com/office/word/2010/wordml" xmlns:w15="http://schemas.microsoft.com/office/word/2012/wordml" xmlns:w16cid="http://schemas.microsoft.com/office/word/2016/wordml/cid" xmlns:w16se="http://schemas.microsoft.com/office/word/2015/wordml/symex" xmlns:wpg="http://schemas.microsoft.com/office/word/2010/wordprocessingGroup" xmlns:wpi="http://schemas.microsoft.com/office/word/2010/wordprocessingInk" xmlns:wne="http://schemas.microsoft.com/office/word/2006/wordml" xmlns:wps="http://schemas.microsoft.com/office/word/2010/wordprocessingShape" mc:Ignorable="w14 w15 w16se w16cid wp14">
   <w:abstractNum w:abstractNumId="0" w15:restartNumberingAfterBreak="0">
     <w:nsid w:val="FFFFFF80"/>
     <w:multiLevelType w:val="singleLevel"/>
@@ -4377,7 +5139,7 @@
 </file>
 
 <file path=word/styles.xml><?xml version="1.0" encoding="utf-8"?>
-<w:styles xmlns:mc="http://schemas.openxmlformats.org/markup-compatibility/2006" xmlns:r="http://schemas.openxmlformats.org/officeDocument/2006/relationships" xmlns:w="http://schemas.openxmlformats.org/wordprocessingml/2006/main" xmlns:w14="http://schemas.microsoft.com/office/word/2010/wordml" xmlns:w15="http://schemas.microsoft.com/office/word/2012/wordml" xmlns:w16se="http://schemas.microsoft.com/office/word/2015/wordml/symex" mc:Ignorable="w14 w15 w16se">
+<w:styles xmlns:mc="http://schemas.openxmlformats.org/markup-compatibility/2006" xmlns:r="http://schemas.openxmlformats.org/officeDocument/2006/relationships" xmlns:w="http://schemas.openxmlformats.org/wordprocessingml/2006/main" xmlns:w14="http://schemas.microsoft.com/office/word/2010/wordml" xmlns:w15="http://schemas.microsoft.com/office/word/2012/wordml" xmlns:w16cid="http://schemas.microsoft.com/office/word/2016/wordml/cid" xmlns:w16se="http://schemas.microsoft.com/office/word/2015/wordml/symex" mc:Ignorable="w14 w15 w16se w16cid">
   <w:docDefaults>
     <w:rPrDefault>
       <w:rPr>
@@ -4393,7 +5155,7 @@
       </w:pPr>
     </w:pPrDefault>
   </w:docDefaults>
-  <w:latentStyles w:defLockedState="0" w:defUIPriority="99" w:defSemiHidden="0" w:defUnhideWhenUsed="0" w:defQFormat="0" w:count="371">
+  <w:latentStyles w:defLockedState="0" w:defUIPriority="99" w:defSemiHidden="0" w:defUnhideWhenUsed="0" w:defQFormat="0" w:count="375">
     <w:lsdException w:name="Normal" w:uiPriority="0" w:qFormat="1"/>
     <w:lsdException w:name="heading 1" w:uiPriority="9" w:qFormat="1"/>
     <w:lsdException w:name="heading 2" w:uiPriority="9" w:qFormat="1"/>
@@ -4765,6 +5527,10 @@
     <w:lsdException w:name="List Table 5 Dark Accent 6" w:uiPriority="50"/>
     <w:lsdException w:name="List Table 6 Colorful Accent 6" w:uiPriority="51"/>
     <w:lsdException w:name="List Table 7 Colorful Accent 6" w:uiPriority="52"/>
+    <w:lsdException w:name="Mention" w:semiHidden="1" w:unhideWhenUsed="1"/>
+    <w:lsdException w:name="Smart Hyperlink" w:semiHidden="1" w:unhideWhenUsed="1"/>
+    <w:lsdException w:name="Hashtag" w:semiHidden="1" w:unhideWhenUsed="1"/>
+    <w:lsdException w:name="Unresolved Mention" w:semiHidden="1" w:unhideWhenUsed="1"/>
   </w:latentStyles>
   <w:style w:type="paragraph" w:default="1" w:styleId="Normal">
     <w:name w:val="Normal"/>
@@ -5734,7 +6500,7 @@
 </file>
 
 <file path=word/glossary/document.xml><?xml version="1.0" encoding="utf-8"?>
-<w:glossaryDocument xmlns:wpc="http://schemas.microsoft.com/office/word/2010/wordprocessingCanvas" xmlns:cx="http://schemas.microsoft.com/office/drawing/2014/chartex" xmlns:cx1="http://schemas.microsoft.com/office/drawing/2015/9/8/chartex" xmlns:mc="http://schemas.openxmlformats.org/markup-compatibility/2006" xmlns:o="urn:schemas-microsoft-com:office:office" xmlns:r="http://schemas.openxmlformats.org/officeDocument/2006/relationships" xmlns:m="http://schemas.openxmlformats.org/officeDocument/2006/math" xmlns:v="urn:schemas-microsoft-com:vml" xmlns:wp14="http://schemas.microsoft.com/office/word/2010/wordprocessingDrawing" xmlns:wp="http://schemas.openxmlformats.org/drawingml/2006/wordprocessingDrawing" xmlns:w10="urn:schemas-microsoft-com:office:word" xmlns:w="http://schemas.openxmlformats.org/wordprocessingml/2006/main" xmlns:w14="http://schemas.microsoft.com/office/word/2010/wordml" xmlns:w15="http://schemas.microsoft.com/office/word/2012/wordml" xmlns:w16se="http://schemas.microsoft.com/office/word/2015/wordml/symex" xmlns:wpg="http://schemas.microsoft.com/office/word/2010/wordprocessingGroup" xmlns:wpi="http://schemas.microsoft.com/office/word/2010/wordprocessingInk" xmlns:wne="http://schemas.microsoft.com/office/word/2006/wordml" xmlns:wps="http://schemas.microsoft.com/office/word/2010/wordprocessingShape" mc:Ignorable="w14 w15 w16se wp14">
+<w:glossaryDocument xmlns:wpc="http://schemas.microsoft.com/office/word/2010/wordprocessingCanvas" xmlns:cx="http://schemas.microsoft.com/office/drawing/2014/chartex" xmlns:cx1="http://schemas.microsoft.com/office/drawing/2015/9/8/chartex" xmlns:cx2="http://schemas.microsoft.com/office/drawing/2015/10/21/chartex" xmlns:cx3="http://schemas.microsoft.com/office/drawing/2016/5/9/chartex" xmlns:cx4="http://schemas.microsoft.com/office/drawing/2016/5/10/chartex" xmlns:cx5="http://schemas.microsoft.com/office/drawing/2016/5/11/chartex" xmlns:cx6="http://schemas.microsoft.com/office/drawing/2016/5/12/chartex" xmlns:cx7="http://schemas.microsoft.com/office/drawing/2016/5/13/chartex" xmlns:cx8="http://schemas.microsoft.com/office/drawing/2016/5/14/chartex" xmlns:mc="http://schemas.openxmlformats.org/markup-compatibility/2006" xmlns:aink="http://schemas.microsoft.com/office/drawing/2016/ink" xmlns:am3d="http://schemas.microsoft.com/office/drawing/2017/model3d" xmlns:o="urn:schemas-microsoft-com:office:office" xmlns:r="http://schemas.openxmlformats.org/officeDocument/2006/relationships" xmlns:m="http://schemas.openxmlformats.org/officeDocument/2006/math" xmlns:v="urn:schemas-microsoft-com:vml" xmlns:wp14="http://schemas.microsoft.com/office/word/2010/wordprocessingDrawing" xmlns:wp="http://schemas.openxmlformats.org/drawingml/2006/wordprocessingDrawing" xmlns:w10="urn:schemas-microsoft-com:office:word" xmlns:w="http://schemas.openxmlformats.org/wordprocessingml/2006/main" xmlns:w14="http://schemas.microsoft.com/office/word/2010/wordml" xmlns:w15="http://schemas.microsoft.com/office/word/2012/wordml" xmlns:w16cid="http://schemas.microsoft.com/office/word/2016/wordml/cid" xmlns:w16se="http://schemas.microsoft.com/office/word/2015/wordml/symex" xmlns:wpg="http://schemas.microsoft.com/office/word/2010/wordprocessingGroup" xmlns:wpi="http://schemas.microsoft.com/office/word/2010/wordprocessingInk" xmlns:wne="http://schemas.microsoft.com/office/word/2006/wordml" xmlns:wps="http://schemas.microsoft.com/office/word/2010/wordprocessingShape" mc:Ignorable="w14 w15 w16se w16cid wp14">
   <w:docParts>
     <w:docPart>
       <w:docPartPr>
@@ -6063,7 +6829,7 @@
 </file>
 
 <file path=word/glossary/fontTable.xml><?xml version="1.0" encoding="utf-8"?>
-<w:fonts xmlns:mc="http://schemas.openxmlformats.org/markup-compatibility/2006" xmlns:r="http://schemas.openxmlformats.org/officeDocument/2006/relationships" xmlns:w="http://schemas.openxmlformats.org/wordprocessingml/2006/main" xmlns:w14="http://schemas.microsoft.com/office/word/2010/wordml" xmlns:w15="http://schemas.microsoft.com/office/word/2012/wordml" xmlns:w16se="http://schemas.microsoft.com/office/word/2015/wordml/symex" mc:Ignorable="w14 w15 w16se">
+<w:fonts xmlns:mc="http://schemas.openxmlformats.org/markup-compatibility/2006" xmlns:r="http://schemas.openxmlformats.org/officeDocument/2006/relationships" xmlns:w="http://schemas.openxmlformats.org/wordprocessingml/2006/main" xmlns:w14="http://schemas.microsoft.com/office/word/2010/wordml" xmlns:w15="http://schemas.microsoft.com/office/word/2012/wordml" xmlns:w16cid="http://schemas.microsoft.com/office/word/2016/wordml/cid" xmlns:w16se="http://schemas.microsoft.com/office/word/2015/wordml/symex" mc:Ignorable="w14 w15 w16se w16cid">
   <w:font w:name="Monotype Corsiva">
     <w:panose1 w:val="03010101010201010101"/>
     <w:charset w:val="00"/>
@@ -6139,7 +6905,7 @@
 </file>
 
 <file path=word/glossary/settings.xml><?xml version="1.0" encoding="utf-8"?>
-<w:settings xmlns:mc="http://schemas.openxmlformats.org/markup-compatibility/2006" xmlns:o="urn:schemas-microsoft-com:office:office" xmlns:r="http://schemas.openxmlformats.org/officeDocument/2006/relationships" xmlns:m="http://schemas.openxmlformats.org/officeDocument/2006/math" xmlns:v="urn:schemas-microsoft-com:vml" xmlns:w10="urn:schemas-microsoft-com:office:word" xmlns:w="http://schemas.openxmlformats.org/wordprocessingml/2006/main" xmlns:w14="http://schemas.microsoft.com/office/word/2010/wordml" xmlns:w15="http://schemas.microsoft.com/office/word/2012/wordml" xmlns:w16se="http://schemas.microsoft.com/office/word/2015/wordml/symex" xmlns:sl="http://schemas.openxmlformats.org/schemaLibrary/2006/main" mc:Ignorable="w14 w15 w16se">
+<w:settings xmlns:mc="http://schemas.openxmlformats.org/markup-compatibility/2006" xmlns:o="urn:schemas-microsoft-com:office:office" xmlns:r="http://schemas.openxmlformats.org/officeDocument/2006/relationships" xmlns:m="http://schemas.openxmlformats.org/officeDocument/2006/math" xmlns:v="urn:schemas-microsoft-com:vml" xmlns:w10="urn:schemas-microsoft-com:office:word" xmlns:w="http://schemas.openxmlformats.org/wordprocessingml/2006/main" xmlns:w14="http://schemas.microsoft.com/office/word/2010/wordml" xmlns:w15="http://schemas.microsoft.com/office/word/2012/wordml" xmlns:w16cid="http://schemas.microsoft.com/office/word/2016/wordml/cid" xmlns:w16se="http://schemas.microsoft.com/office/word/2015/wordml/symex" xmlns:sl="http://schemas.openxmlformats.org/schemaLibrary/2006/main" mc:Ignorable="w14 w15 w16se w16cid">
   <w:view w:val="normal"/>
   <w:defaultTabStop w:val="708"/>
   <w:hyphenationZone w:val="425"/>
@@ -6155,9 +6921,11 @@
     <w:rsidRoot w:val="000F609F"/>
     <w:rsid w:val="000F609F"/>
     <w:rsid w:val="001E4AD1"/>
+    <w:rsid w:val="0026196B"/>
     <w:rsid w:val="00533D99"/>
     <w:rsid w:val="006C4D09"/>
     <w:rsid w:val="00973C4B"/>
+    <w:rsid w:val="00DA065D"/>
     <w:rsid w:val="00E628AC"/>
   </w:rsids>
   <m:mathPr>
@@ -6181,7 +6949,7 @@
 </file>
 
 <file path=word/glossary/styles.xml><?xml version="1.0" encoding="utf-8"?>
-<w:styles xmlns:mc="http://schemas.openxmlformats.org/markup-compatibility/2006" xmlns:r="http://schemas.openxmlformats.org/officeDocument/2006/relationships" xmlns:w="http://schemas.openxmlformats.org/wordprocessingml/2006/main" xmlns:w14="http://schemas.microsoft.com/office/word/2010/wordml" xmlns:w15="http://schemas.microsoft.com/office/word/2012/wordml" xmlns:w16se="http://schemas.microsoft.com/office/word/2015/wordml/symex" mc:Ignorable="w14 w15 w16se">
+<w:styles xmlns:mc="http://schemas.openxmlformats.org/markup-compatibility/2006" xmlns:r="http://schemas.openxmlformats.org/officeDocument/2006/relationships" xmlns:w="http://schemas.openxmlformats.org/wordprocessingml/2006/main" xmlns:w14="http://schemas.microsoft.com/office/word/2010/wordml" xmlns:w15="http://schemas.microsoft.com/office/word/2012/wordml" xmlns:w16cid="http://schemas.microsoft.com/office/word/2016/wordml/cid" xmlns:w16se="http://schemas.microsoft.com/office/word/2015/wordml/symex" mc:Ignorable="w14 w15 w16se w16cid">
   <w:docDefaults>
     <w:rPrDefault>
       <w:rPr>
@@ -6197,7 +6965,7 @@
       </w:pPr>
     </w:pPrDefault>
   </w:docDefaults>
-  <w:latentStyles w:defLockedState="0" w:defUIPriority="99" w:defSemiHidden="0" w:defUnhideWhenUsed="0" w:defQFormat="0" w:count="371">
+  <w:latentStyles w:defLockedState="0" w:defUIPriority="99" w:defSemiHidden="0" w:defUnhideWhenUsed="0" w:defQFormat="0" w:count="375">
     <w:lsdException w:name="Normal" w:uiPriority="0" w:qFormat="1"/>
     <w:lsdException w:name="heading 1" w:uiPriority="9" w:qFormat="1"/>
     <w:lsdException w:name="heading 2" w:semiHidden="1" w:uiPriority="9" w:unhideWhenUsed="1" w:qFormat="1"/>
@@ -6569,6 +7337,10 @@
     <w:lsdException w:name="List Table 5 Dark Accent 6" w:uiPriority="50"/>
     <w:lsdException w:name="List Table 6 Colorful Accent 6" w:uiPriority="51"/>
     <w:lsdException w:name="List Table 7 Colorful Accent 6" w:uiPriority="52"/>
+    <w:lsdException w:name="Mention" w:semiHidden="1" w:unhideWhenUsed="1"/>
+    <w:lsdException w:name="Smart Hyperlink" w:semiHidden="1" w:unhideWhenUsed="1"/>
+    <w:lsdException w:name="Hashtag" w:semiHidden="1" w:unhideWhenUsed="1"/>
+    <w:lsdException w:name="Unresolved Mention" w:semiHidden="1" w:unhideWhenUsed="1"/>
   </w:latentStyles>
   <w:style w:type="paragraph" w:default="1" w:styleId="Normal">
     <w:name w:val="Normal"/>
@@ -6588,7 +7360,7 @@
     <w:rPr>
       <w:rFonts w:asciiTheme="majorHAnsi" w:eastAsiaTheme="minorHAnsi" w:hAnsiTheme="majorHAnsi" w:cs="Times New Roman"/>
       <w:b/>
-      <w:color w:val="2E74B5" w:themeColor="accent1" w:themeShade="BF"/>
+      <w:color w:val="2F5496" w:themeColor="accent1" w:themeShade="BF"/>
       <w:spacing w:val="20"/>
       <w:sz w:val="28"/>
       <w:szCs w:val="32"/>
@@ -6609,7 +7381,7 @@
     <w:rPr>
       <w:rFonts w:asciiTheme="majorHAnsi" w:eastAsiaTheme="minorHAnsi" w:hAnsiTheme="majorHAnsi" w:cs="Times New Roman"/>
       <w:b/>
-      <w:color w:val="2E74B5" w:themeColor="accent1" w:themeShade="BF"/>
+      <w:color w:val="2F5496" w:themeColor="accent1" w:themeShade="BF"/>
       <w:spacing w:val="20"/>
       <w:sz w:val="24"/>
       <w:szCs w:val="28"/>
@@ -6630,7 +7402,7 @@
     <w:rPr>
       <w:rFonts w:asciiTheme="majorHAnsi" w:eastAsiaTheme="minorHAnsi" w:hAnsiTheme="majorHAnsi" w:cs="Times New Roman"/>
       <w:b/>
-      <w:color w:val="5B9BD5" w:themeColor="accent1"/>
+      <w:color w:val="4472C4" w:themeColor="accent1"/>
       <w:spacing w:val="20"/>
       <w:sz w:val="24"/>
       <w:szCs w:val="24"/>
@@ -6678,7 +7450,7 @@
     <w:rPr>
       <w:rFonts w:asciiTheme="majorHAnsi" w:eastAsiaTheme="minorHAnsi" w:hAnsiTheme="majorHAnsi" w:cs="Times New Roman"/>
       <w:b/>
-      <w:color w:val="2E74B5" w:themeColor="accent1" w:themeShade="BF"/>
+      <w:color w:val="2F5496" w:themeColor="accent1" w:themeShade="BF"/>
       <w:spacing w:val="20"/>
       <w:sz w:val="28"/>
       <w:szCs w:val="32"/>
@@ -6693,7 +7465,7 @@
     <w:rPr>
       <w:rFonts w:asciiTheme="majorHAnsi" w:eastAsiaTheme="minorHAnsi" w:hAnsiTheme="majorHAnsi" w:cs="Times New Roman"/>
       <w:b/>
-      <w:color w:val="2E74B5" w:themeColor="accent1" w:themeShade="BF"/>
+      <w:color w:val="2F5496" w:themeColor="accent1" w:themeShade="BF"/>
       <w:spacing w:val="20"/>
       <w:sz w:val="24"/>
       <w:szCs w:val="28"/>
@@ -6708,7 +7480,7 @@
     <w:rPr>
       <w:rFonts w:asciiTheme="majorHAnsi" w:eastAsiaTheme="minorHAnsi" w:hAnsiTheme="majorHAnsi" w:cs="Times New Roman"/>
       <w:b/>
-      <w:color w:val="5B9BD5" w:themeColor="accent1"/>
+      <w:color w:val="4472C4" w:themeColor="accent1"/>
       <w:spacing w:val="20"/>
       <w:sz w:val="24"/>
       <w:szCs w:val="24"/>
@@ -6814,7 +7586,7 @@
 </file>
 
 <file path=word/glossary/webSettings.xml><?xml version="1.0" encoding="utf-8"?>
-<w:webSettings xmlns:mc="http://schemas.openxmlformats.org/markup-compatibility/2006" xmlns:r="http://schemas.openxmlformats.org/officeDocument/2006/relationships" xmlns:w="http://schemas.openxmlformats.org/wordprocessingml/2006/main" xmlns:w14="http://schemas.microsoft.com/office/word/2010/wordml" xmlns:w15="http://schemas.microsoft.com/office/word/2012/wordml" xmlns:w16se="http://schemas.microsoft.com/office/word/2015/wordml/symex" mc:Ignorable="w14 w15 w16se">
+<w:webSettings xmlns:mc="http://schemas.openxmlformats.org/markup-compatibility/2006" xmlns:r="http://schemas.openxmlformats.org/officeDocument/2006/relationships" xmlns:w="http://schemas.openxmlformats.org/wordprocessingml/2006/main" xmlns:w14="http://schemas.microsoft.com/office/word/2010/wordml" xmlns:w15="http://schemas.microsoft.com/office/word/2012/wordml" xmlns:w16cid="http://schemas.microsoft.com/office/word/2016/wordml/cid" xmlns:w16se="http://schemas.microsoft.com/office/word/2015/wordml/symex" mc:Ignorable="w14 w15 w16se w16cid">
   <w:optimizeForBrowser/>
   <w:allowPNG/>
 </w:webSettings>
@@ -7149,7 +7921,7 @@
 </file>
 
 <file path=customXml/itemProps4.xml><?xml version="1.0" encoding="utf-8"?>
-<ds:datastoreItem xmlns:ds="http://schemas.openxmlformats.org/officeDocument/2006/customXml" ds:itemID="{8C3E640B-9E48-4145-9814-D37DAD4431DD}">
+<ds:datastoreItem xmlns:ds="http://schemas.openxmlformats.org/officeDocument/2006/customXml" ds:itemID="{3BCF38A7-4FE2-45B5-BEF0-BDFD7F47CCE0}">
   <ds:schemaRefs>
     <ds:schemaRef ds:uri="http://schemas.openxmlformats.org/officeDocument/2006/bibliography"/>
   </ds:schemaRefs>

</xml_diff>